<commit_message>
Fix river mile plot: correct reach boundaries, improve label positioning, increase font sizes
</commit_message>
<xml_diff>
--- a/docs/index.docx
+++ b/docs/index.docx
@@ -431,7 +431,18 @@
     </w:p>
     <w:p>
       <w:pPr>
-        <w:pStyle w:val="BodyText"/>
+        <w:pStyle w:val="SourceCode"/>
+      </w:pPr>
+      <w:r>
+        <w:rPr>
+          <w:rStyle w:val="VerbatimChar"/>
+        </w:rPr>
+        <w:t xml:space="preserve">Re-reading with feature count reset from 1 to 0</w:t>
+      </w:r>
+    </w:p>
+    <w:p>
+      <w:pPr>
+        <w:pStyle w:val="FirstParagraph"/>
       </w:pPr>
       <w:r>
         <w:drawing>
@@ -866,22 +877,410 @@
     </w:p>
     <w:bookmarkEnd w:id="38"/>
     <w:bookmarkEnd w:id="39"/>
-    <w:bookmarkStart w:id="41" w:name="field-documentation"/>
+    <w:bookmarkStart w:id="43" w:name="river-reach-analysis"/>
     <w:p>
       <w:pPr>
         <w:pStyle w:val="Titre1"/>
       </w:pPr>
       <w:r>
-        <w:t xml:space="preserve">4. Field Documentation</w:t>
-      </w:r>
-    </w:p>
-    <w:bookmarkStart w:id="40" w:name="field-documentation-images"/>
+        <w:t xml:space="preserve">4. River Reach Analysis</w:t>
+      </w:r>
+    </w:p>
+    <w:p>
+      <w:pPr>
+        <w:pStyle w:val="FirstParagraph"/>
+      </w:pPr>
+      <w:r>
+        <w:drawing>
+          <wp:inline>
+            <wp:extent cx="5753100" cy="3595687"/>
+            <wp:effectExtent b="0" l="0" r="0" t="0"/>
+            <wp:docPr descr="" title="" id="41" name="Picture"/>
+            <a:graphic>
+              <a:graphicData uri="http://schemas.openxmlformats.org/drawingml/2006/picture">
+                <pic:pic>
+                  <pic:nvPicPr>
+                    <pic:cNvPr descr="index_files/figure-docx/river-reach-analysis-1.png" id="42" name="Picture"/>
+                    <pic:cNvPicPr>
+                      <a:picLocks noChangeArrowheads="1" noChangeAspect="1"/>
+                    </pic:cNvPicPr>
+                  </pic:nvPicPr>
+                  <pic:blipFill>
+                    <a:blip r:embed="rId40"/>
+                    <a:stretch>
+                      <a:fillRect/>
+                    </a:stretch>
+                  </pic:blipFill>
+                  <pic:spPr bwMode="auto">
+                    <a:xfrm>
+                      <a:off x="0" y="0"/>
+                      <a:ext cx="5753100" cy="3595687"/>
+                    </a:xfrm>
+                    <a:prstGeom prst="rect">
+                      <a:avLst/>
+                    </a:prstGeom>
+                    <a:noFill/>
+                    <a:ln w="9525">
+                      <a:noFill/>
+                      <a:headEnd/>
+                      <a:tailEnd/>
+                    </a:ln>
+                  </pic:spPr>
+                </pic:pic>
+              </a:graphicData>
+            </a:graphic>
+          </wp:inline>
+        </w:drawing>
+      </w:r>
+    </w:p>
+    <w:p>
+      <w:pPr>
+        <w:pStyle w:val="SourceCode"/>
+      </w:pPr>
+      <w:r>
+        <w:rPr>
+          <w:rStyle w:val="VerbatimChar"/>
+        </w:rPr>
+        <w:t xml:space="preserve">### LORP Reach Distribution Summary</w:t>
+      </w:r>
+      <w:r>
+        <w:br/>
+      </w:r>
+      <w:r>
+        <w:rPr>
+          <w:rStyle w:val="VerbatimChar"/>
+        </w:rPr>
+        <w:t xml:space="preserve">**Total Reaches Analyzed**: 6 </w:t>
+      </w:r>
+      <w:r>
+        <w:br/>
+      </w:r>
+      <w:r>
+        <w:rPr>
+          <w:rStyle w:val="VerbatimChar"/>
+        </w:rPr>
+        <w:t xml:space="preserve">**Years Covered**: 2018 - 2025 </w:t>
+      </w:r>
+      <w:r>
+        <w:br/>
+      </w:r>
+      <w:r>
+        <w:rPr>
+          <w:rStyle w:val="VerbatimChar"/>
+        </w:rPr>
+        <w:t xml:space="preserve">**Reaches with Data**: 6 </w:t>
+      </w:r>
+      <w:r>
+        <w:br/>
+      </w:r>
+      <w:r>
+        <w:br/>
+      </w:r>
+      <w:r>
+        <w:rPr>
+          <w:rStyle w:val="VerbatimChar"/>
+        </w:rPr>
+        <w:t xml:space="preserve">### Reach Activity Summary</w:t>
+      </w:r>
+      <w:r>
+        <w:br/>
+      </w:r>
+      <w:r>
+        <w:rPr>
+          <w:rStyle w:val="VerbatimChar"/>
+        </w:rPr>
+        <w:t xml:space="preserve">- ** LORP Reach 2 **: 567 sites</w:t>
+      </w:r>
+      <w:r>
+        <w:br/>
+      </w:r>
+      <w:r>
+        <w:rPr>
+          <w:rStyle w:val="VerbatimChar"/>
+        </w:rPr>
+        <w:t xml:space="preserve">- ** LORP Reach 3 **: 420 sites</w:t>
+      </w:r>
+      <w:r>
+        <w:br/>
+      </w:r>
+      <w:r>
+        <w:rPr>
+          <w:rStyle w:val="VerbatimChar"/>
+        </w:rPr>
+        <w:t xml:space="preserve">- ** LORP Reach 1 **: 162 sites</w:t>
+      </w:r>
+      <w:r>
+        <w:br/>
+      </w:r>
+      <w:r>
+        <w:rPr>
+          <w:rStyle w:val="VerbatimChar"/>
+        </w:rPr>
+        <w:t xml:space="preserve">- ** LORP Reach 4 **: 48 sites</w:t>
+      </w:r>
+      <w:r>
+        <w:br/>
+      </w:r>
+      <w:r>
+        <w:rPr>
+          <w:rStyle w:val="VerbatimChar"/>
+        </w:rPr>
+        <w:t xml:space="preserve">- ** LORP Reach 5 **: 12 sites</w:t>
+      </w:r>
+      <w:r>
+        <w:br/>
+      </w:r>
+      <w:r>
+        <w:rPr>
+          <w:rStyle w:val="VerbatimChar"/>
+        </w:rPr>
+        <w:t xml:space="preserve">- ** LORP Reach 6 **: 3 sites</w:t>
+      </w:r>
+      <w:r>
+        <w:br/>
+      </w:r>
+      <w:r>
+        <w:br/>
+      </w:r>
+      <w:r>
+        <w:rPr>
+          <w:rStyle w:val="VerbatimChar"/>
+        </w:rPr>
+        <w:t xml:space="preserve">### Sites Outside LORP Reaches</w:t>
+      </w:r>
+      <w:r>
+        <w:br/>
+      </w:r>
+      <w:r>
+        <w:rPr>
+          <w:rStyle w:val="VerbatimChar"/>
+        </w:rPr>
+        <w:t xml:space="preserve">- **Sites outside reach polygons**: 435 </w:t>
+      </w:r>
+      <w:r>
+        <w:br/>
+      </w:r>
+      <w:r>
+        <w:rPr>
+          <w:rStyle w:val="VerbatimChar"/>
+        </w:rPr>
+        <w:t xml:space="preserve">- **Percentage of total sites**: 26.4 %</w:t>
+      </w:r>
+    </w:p>
+    <w:bookmarkEnd w:id="43"/>
+    <w:bookmarkStart w:id="47" w:name="river-mile-analysis"/>
+    <w:p>
+      <w:pPr>
+        <w:pStyle w:val="Titre1"/>
+      </w:pPr>
+      <w:r>
+        <w:t xml:space="preserve">5. River Mile Analysis</w:t>
+      </w:r>
+    </w:p>
+    <w:p>
+      <w:pPr>
+        <w:pStyle w:val="FirstParagraph"/>
+      </w:pPr>
+      <w:r>
+        <w:drawing>
+          <wp:inline>
+            <wp:extent cx="5753100" cy="4314825"/>
+            <wp:effectExtent b="0" l="0" r="0" t="0"/>
+            <wp:docPr descr="" title="" id="45" name="Picture"/>
+            <a:graphic>
+              <a:graphicData uri="http://schemas.openxmlformats.org/drawingml/2006/picture">
+                <pic:pic>
+                  <pic:nvPicPr>
+                    <pic:cNvPr descr="index_files/figure-docx/river-mile-analysis-1.png" id="46" name="Picture"/>
+                    <pic:cNvPicPr>
+                      <a:picLocks noChangeArrowheads="1" noChangeAspect="1"/>
+                    </pic:cNvPicPr>
+                  </pic:nvPicPr>
+                  <pic:blipFill>
+                    <a:blip r:embed="rId44"/>
+                    <a:stretch>
+                      <a:fillRect/>
+                    </a:stretch>
+                  </pic:blipFill>
+                  <pic:spPr bwMode="auto">
+                    <a:xfrm>
+                      <a:off x="0" y="0"/>
+                      <a:ext cx="5753100" cy="4314825"/>
+                    </a:xfrm>
+                    <a:prstGeom prst="rect">
+                      <a:avLst/>
+                    </a:prstGeom>
+                    <a:noFill/>
+                    <a:ln w="9525">
+                      <a:noFill/>
+                      <a:headEnd/>
+                      <a:tailEnd/>
+                    </a:ln>
+                  </pic:spPr>
+                </pic:pic>
+              </a:graphicData>
+            </a:graphic>
+          </wp:inline>
+        </w:drawing>
+      </w:r>
+    </w:p>
+    <w:p>
+      <w:pPr>
+        <w:pStyle w:val="SourceCode"/>
+      </w:pPr>
+      <w:r>
+        <w:rPr>
+          <w:rStyle w:val="VerbatimChar"/>
+        </w:rPr>
+        <w:t xml:space="preserve">### River Mile Distribution Summary</w:t>
+      </w:r>
+      <w:r>
+        <w:br/>
+      </w:r>
+      <w:r>
+        <w:rPr>
+          <w:rStyle w:val="VerbatimChar"/>
+        </w:rPr>
+        <w:t xml:space="preserve">**Total River Miles Analyzed**: 54 </w:t>
+      </w:r>
+      <w:r>
+        <w:br/>
+      </w:r>
+      <w:r>
+        <w:rPr>
+          <w:rStyle w:val="VerbatimChar"/>
+        </w:rPr>
+        <w:t xml:space="preserve">**Years Covered**: 2018 - 2025 </w:t>
+      </w:r>
+      <w:r>
+        <w:br/>
+      </w:r>
+      <w:r>
+        <w:rPr>
+          <w:rStyle w:val="VerbatimChar"/>
+        </w:rPr>
+        <w:t xml:space="preserve">**River Mile Range**: 0 - 53 </w:t>
+      </w:r>
+      <w:r>
+        <w:br/>
+      </w:r>
+      <w:r>
+        <w:br/>
+      </w:r>
+      <w:r>
+        <w:rPr>
+          <w:rStyle w:val="VerbatimChar"/>
+        </w:rPr>
+        <w:t xml:space="preserve">### Top 10 Most Active River Miles</w:t>
+      </w:r>
+      <w:r>
+        <w:br/>
+      </w:r>
+      <w:r>
+        <w:rPr>
+          <w:rStyle w:val="VerbatimChar"/>
+        </w:rPr>
+        <w:t xml:space="preserve">- **River Mile 10 **: 269 sites</w:t>
+      </w:r>
+      <w:r>
+        <w:br/>
+      </w:r>
+      <w:r>
+        <w:rPr>
+          <w:rStyle w:val="VerbatimChar"/>
+        </w:rPr>
+        <w:t xml:space="preserve">- **River Mile 4 **: 196 sites</w:t>
+      </w:r>
+      <w:r>
+        <w:br/>
+      </w:r>
+      <w:r>
+        <w:rPr>
+          <w:rStyle w:val="VerbatimChar"/>
+        </w:rPr>
+        <w:t xml:space="preserve">- **River Mile 7 **: 157 sites</w:t>
+      </w:r>
+      <w:r>
+        <w:br/>
+      </w:r>
+      <w:r>
+        <w:rPr>
+          <w:rStyle w:val="VerbatimChar"/>
+        </w:rPr>
+        <w:t xml:space="preserve">- **River Mile 5 **: 99 sites</w:t>
+      </w:r>
+      <w:r>
+        <w:br/>
+      </w:r>
+      <w:r>
+        <w:rPr>
+          <w:rStyle w:val="VerbatimChar"/>
+        </w:rPr>
+        <w:t xml:space="preserve">- **River Mile 6 **: 94 sites</w:t>
+      </w:r>
+      <w:r>
+        <w:br/>
+      </w:r>
+      <w:r>
+        <w:rPr>
+          <w:rStyle w:val="VerbatimChar"/>
+        </w:rPr>
+        <w:t xml:space="preserve">- **River Mile 28 **: 83 sites</w:t>
+      </w:r>
+      <w:r>
+        <w:br/>
+      </w:r>
+      <w:r>
+        <w:rPr>
+          <w:rStyle w:val="VerbatimChar"/>
+        </w:rPr>
+        <w:t xml:space="preserve">- **River Mile 3 **: 77 sites</w:t>
+      </w:r>
+      <w:r>
+        <w:br/>
+      </w:r>
+      <w:r>
+        <w:rPr>
+          <w:rStyle w:val="VerbatimChar"/>
+        </w:rPr>
+        <w:t xml:space="preserve">- **River Mile 30 **: 64 sites</w:t>
+      </w:r>
+      <w:r>
+        <w:br/>
+      </w:r>
+      <w:r>
+        <w:rPr>
+          <w:rStyle w:val="VerbatimChar"/>
+        </w:rPr>
+        <w:t xml:space="preserve">- **River Mile 34 **: 59 sites</w:t>
+      </w:r>
+      <w:r>
+        <w:br/>
+      </w:r>
+      <w:r>
+        <w:rPr>
+          <w:rStyle w:val="VerbatimChar"/>
+        </w:rPr>
+        <w:t xml:space="preserve">- **River Mile 29 **: 51 sites</w:t>
+      </w:r>
+    </w:p>
+    <w:bookmarkEnd w:id="47"/>
+    <w:bookmarkStart w:id="49" w:name="field-documentation"/>
+    <w:p>
+      <w:pPr>
+        <w:pStyle w:val="Titre1"/>
+      </w:pPr>
+      <w:r>
+        <w:t xml:space="preserve">6. Field Documentation</w:t>
+      </w:r>
+    </w:p>
+    <w:bookmarkStart w:id="48" w:name="field-documentation-images"/>
     <w:p>
       <w:pPr>
         <w:pStyle w:val="Titre2"/>
       </w:pPr>
       <w:r>
-        <w:t xml:space="preserve">4.1 Field Documentation Images</w:t>
+        <w:t xml:space="preserve">6.1 Field Documentation Images</w:t>
       </w:r>
     </w:p>
     <w:p>
@@ -2419,15 +2818,15 @@
         <w:t xml:space="preserve">Field documentation images provide visual confirmation of pepperweed sites and help verify site characteristics.</w:t>
       </w:r>
     </w:p>
-    <w:bookmarkEnd w:id="40"/>
-    <w:bookmarkEnd w:id="41"/>
-    <w:bookmarkStart w:id="43" w:name="conclusion"/>
+    <w:bookmarkEnd w:id="48"/>
+    <w:bookmarkEnd w:id="49"/>
+    <w:bookmarkStart w:id="51" w:name="conclusion"/>
     <w:p>
       <w:pPr>
         <w:pStyle w:val="Titre1"/>
       </w:pPr>
       <w:r>
-        <w:t xml:space="preserve">5. Conclusion</w:t>
+        <w:t xml:space="preserve">7. Conclusion</w:t>
       </w:r>
     </w:p>
     <w:p>
@@ -2457,13 +2856,13 @@
         </w:r>
       </w:hyperlink>
     </w:p>
-    <w:bookmarkStart w:id="42" w:name="data-disclaimer"/>
+    <w:bookmarkStart w:id="50" w:name="data-disclaimer"/>
     <w:p>
       <w:pPr>
         <w:pStyle w:val="Titre2"/>
       </w:pPr>
       <w:r>
-        <w:t xml:space="preserve">5.1 Data Disclaimer</w:t>
+        <w:t xml:space="preserve">7.1 Data Disclaimer</w:t>
       </w:r>
     </w:p>
     <w:p>
@@ -2511,8 +2910,8 @@
         <w:t xml:space="preserve">This analysis is automatically updated when new data is added to the ArcGIS feature service.</w:t>
       </w:r>
     </w:p>
-    <w:bookmarkEnd w:id="42"/>
-    <w:bookmarkEnd w:id="43"/>
+    <w:bookmarkEnd w:id="50"/>
+    <w:bookmarkEnd w:id="51"/>
     <w:sectPr>
       <w:type w:val="continuous"/>
       <w:pgSz w:h="16840" w:w="11900"/>

</xml_diff>